<commit_message>
criaçaão pacotes e classes sistema de estoque
</commit_message>
<xml_diff>
--- a/Estoque-arquivos/RUP/1. Visão.docx
+++ b/Estoque-arquivos/RUP/1. Visão.docx
@@ -2212,22 +2212,11 @@
       <w:r>
         <w:br w:type="page"/>
       </w:r>
-      <w:r>
-        <w:lastRenderedPageBreak/>
-        <w:fldChar w:fldCharType="begin"/>
-      </w:r>
-      <w:r>
-        <w:instrText xml:space="preserve"> TITLE  \* MERGEFORMAT </w:instrText>
-      </w:r>
-      <w:r>
-        <w:fldChar w:fldCharType="separate"/>
-      </w:r>
-      <w:r>
-        <w:t>Visão (Projeto Pequeno)</w:t>
-      </w:r>
-      <w:r>
-        <w:fldChar w:fldCharType="end"/>
-      </w:r>
+      <w:fldSimple w:instr=" TITLE  \* MERGEFORMAT ">
+        <w:r>
+          <w:t>Visão (Projeto Pequeno)</w:t>
+        </w:r>
+      </w:fldSimple>
     </w:p>
     <w:p>
       <w:pPr>
@@ -2332,14 +2321,6 @@
       </w:r>
     </w:p>
     <w:p>
-      <w:pPr>
-        <w:pStyle w:val="Ttulo2"/>
-        <w:numPr>
-          <w:ilvl w:val="0"/>
-          <w:numId w:val="0"/>
-        </w:numPr>
-        <w:ind w:left="720"/>
-      </w:pPr>
       <w:bookmarkStart w:id="6" w:name="_Toc512930905"/>
       <w:bookmarkStart w:id="7" w:name="_Toc456600921"/>
       <w:bookmarkStart w:id="8" w:name="_Toc456598590"/>
@@ -3010,15 +2991,7 @@
     </w:tbl>
     <w:p>
       <w:pPr>
-        <w:pStyle w:val="Ttulo1"/>
-        <w:numPr>
-          <w:ilvl w:val="0"/>
-          <w:numId w:val="0"/>
-        </w:numPr>
-        <w:ind w:left="1080"/>
-        <w:rPr>
-          <w:sz w:val="20"/>
-          <w:szCs w:val="20"/>
+        <w:rPr>
           <w:lang w:val="fr-FR"/>
         </w:rPr>
       </w:pPr>
@@ -3097,7 +3070,6 @@
       </w:pPr>
       <w:bookmarkStart w:id="29" w:name="_Toc480728568"/>
       <w:r>
-        <w:lastRenderedPageBreak/>
         <w:t>Resumo dos Envolvidos</w:t>
       </w:r>
       <w:bookmarkEnd w:id="27"/>
@@ -3155,6 +3127,7 @@
                 <w:b/>
                 <w:bCs/>
               </w:rPr>
+              <w:lastRenderedPageBreak/>
               <w:t>Nome</w:t>
             </w:r>
           </w:p>
@@ -3292,18 +3265,14 @@
     </w:tbl>
     <w:p>
       <w:pPr>
-        <w:pStyle w:val="Ttulo2"/>
-        <w:numPr>
-          <w:ilvl w:val="0"/>
-          <w:numId w:val="0"/>
-        </w:numPr>
-        <w:ind w:left="720"/>
         <w:rPr>
           <w:lang w:val="fr-FR"/>
         </w:rPr>
       </w:pPr>
       <w:bookmarkStart w:id="30" w:name="_Toc512930911"/>
       <w:bookmarkStart w:id="31" w:name="_Toc452813584"/>
+      <w:bookmarkStart w:id="32" w:name="_GoBack"/>
+      <w:bookmarkEnd w:id="32"/>
     </w:p>
     <w:p>
       <w:pPr>
@@ -3312,7 +3281,7 @@
           <w:lang w:val="fr-FR"/>
         </w:rPr>
       </w:pPr>
-      <w:bookmarkStart w:id="32" w:name="_Toc480728569"/>
+      <w:bookmarkStart w:id="33" w:name="_Toc480728569"/>
       <w:r>
         <w:rPr>
           <w:lang w:val="fr-FR"/>
@@ -3321,7 +3290,7 @@
       </w:r>
       <w:bookmarkEnd w:id="30"/>
       <w:bookmarkEnd w:id="31"/>
-      <w:bookmarkEnd w:id="32"/>
+      <w:bookmarkEnd w:id="33"/>
     </w:p>
     <w:p>
       <w:pPr>
@@ -3569,18 +3538,17 @@
       <w:pPr>
         <w:pStyle w:val="Ttulo2"/>
       </w:pPr>
-      <w:bookmarkStart w:id="33" w:name="_Toc512930912"/>
-      <w:bookmarkStart w:id="34" w:name="_Toc452813585"/>
-      <w:bookmarkStart w:id="35" w:name="_Toc436203384"/>
-      <w:bookmarkStart w:id="36" w:name="_Toc425054386"/>
-      <w:bookmarkStart w:id="37" w:name="_Toc422186479"/>
-      <w:bookmarkStart w:id="38" w:name="_Toc346297773"/>
-      <w:bookmarkStart w:id="39" w:name="_Toc342757864"/>
-      <w:bookmarkStart w:id="40" w:name="_Toc480728570"/>
+      <w:bookmarkStart w:id="34" w:name="_Toc512930912"/>
+      <w:bookmarkStart w:id="35" w:name="_Toc452813585"/>
+      <w:bookmarkStart w:id="36" w:name="_Toc436203384"/>
+      <w:bookmarkStart w:id="37" w:name="_Toc425054386"/>
+      <w:bookmarkStart w:id="38" w:name="_Toc422186479"/>
+      <w:bookmarkStart w:id="39" w:name="_Toc346297773"/>
+      <w:bookmarkStart w:id="40" w:name="_Toc342757864"/>
+      <w:bookmarkStart w:id="41" w:name="_Toc480728570"/>
       <w:r>
         <w:t>Ambiente do Usuário</w:t>
       </w:r>
-      <w:bookmarkEnd w:id="33"/>
       <w:bookmarkEnd w:id="34"/>
       <w:bookmarkEnd w:id="35"/>
       <w:bookmarkEnd w:id="36"/>
@@ -3588,6 +3556,7 @@
       <w:bookmarkEnd w:id="38"/>
       <w:bookmarkEnd w:id="39"/>
       <w:bookmarkEnd w:id="40"/>
+      <w:bookmarkEnd w:id="41"/>
     </w:p>
     <w:p>
       <w:pPr>
@@ -3658,15 +3627,15 @@
       <w:pPr>
         <w:pStyle w:val="Ttulo2"/>
       </w:pPr>
-      <w:bookmarkStart w:id="41" w:name="_Toc512930913"/>
-      <w:bookmarkStart w:id="42" w:name="_Toc452813588"/>
-      <w:bookmarkStart w:id="43" w:name="_Toc480728571"/>
+      <w:bookmarkStart w:id="42" w:name="_Toc512930913"/>
+      <w:bookmarkStart w:id="43" w:name="_Toc452813588"/>
+      <w:bookmarkStart w:id="44" w:name="_Toc480728571"/>
       <w:r>
         <w:t>Resumo das Principais Necessidades dos Envolvidos ou Usuários</w:t>
       </w:r>
-      <w:bookmarkEnd w:id="41"/>
       <w:bookmarkEnd w:id="42"/>
       <w:bookmarkEnd w:id="43"/>
+      <w:bookmarkEnd w:id="44"/>
     </w:p>
     <w:p>
       <w:pPr>
@@ -3711,15 +3680,15 @@
       <w:pPr>
         <w:pStyle w:val="Ttulo2"/>
       </w:pPr>
-      <w:bookmarkStart w:id="44" w:name="_Toc512930914"/>
-      <w:bookmarkStart w:id="45" w:name="_Toc452813589"/>
-      <w:bookmarkStart w:id="46" w:name="_Toc480728572"/>
+      <w:bookmarkStart w:id="45" w:name="_Toc512930914"/>
+      <w:bookmarkStart w:id="46" w:name="_Toc452813589"/>
+      <w:bookmarkStart w:id="47" w:name="_Toc480728572"/>
       <w:r>
         <w:t>Alternativas e Concorrência</w:t>
       </w:r>
-      <w:bookmarkEnd w:id="44"/>
       <w:bookmarkEnd w:id="45"/>
       <w:bookmarkEnd w:id="46"/>
+      <w:bookmarkEnd w:id="47"/>
     </w:p>
     <w:p>
       <w:pPr>
@@ -3743,10 +3712,10 @@
           <w:szCs w:val="20"/>
         </w:rPr>
       </w:pPr>
-      <w:bookmarkStart w:id="47" w:name="_Toc512930915"/>
-      <w:bookmarkStart w:id="48" w:name="_Toc452813590"/>
-      <w:bookmarkStart w:id="49" w:name="_Toc436203387"/>
-      <w:bookmarkStart w:id="50" w:name="_Toc480728573"/>
+      <w:bookmarkStart w:id="48" w:name="_Toc512930915"/>
+      <w:bookmarkStart w:id="49" w:name="_Toc452813590"/>
+      <w:bookmarkStart w:id="50" w:name="_Toc436203387"/>
+      <w:bookmarkStart w:id="51" w:name="_Toc480728573"/>
       <w:bookmarkEnd w:id="25"/>
       <w:r>
         <w:rPr>
@@ -3755,33 +3724,32 @@
         </w:rPr>
         <w:t>Visão Geral do Produto</w:t>
       </w:r>
-      <w:bookmarkEnd w:id="47"/>
       <w:bookmarkEnd w:id="48"/>
       <w:bookmarkEnd w:id="49"/>
       <w:bookmarkEnd w:id="50"/>
+      <w:bookmarkEnd w:id="51"/>
     </w:p>
     <w:p>
       <w:pPr>
         <w:pStyle w:val="Ttulo2"/>
       </w:pPr>
-      <w:bookmarkStart w:id="51" w:name="_Toc512930916"/>
-      <w:bookmarkStart w:id="52" w:name="_Toc452813591"/>
-      <w:bookmarkStart w:id="53" w:name="_Toc436203388"/>
-      <w:bookmarkStart w:id="54" w:name="_Toc425054391"/>
-      <w:bookmarkStart w:id="55" w:name="_Toc422186484"/>
-      <w:bookmarkStart w:id="56" w:name="_Toc346297778"/>
-      <w:bookmarkStart w:id="57" w:name="_Toc342757867"/>
-      <w:bookmarkStart w:id="58" w:name="_Toc339784266"/>
-      <w:bookmarkStart w:id="59" w:name="_Toc339783677"/>
-      <w:bookmarkStart w:id="60" w:name="_Toc323533353"/>
-      <w:bookmarkStart w:id="61" w:name="_Toc320279476"/>
-      <w:bookmarkStart w:id="62" w:name="_Toc320274603"/>
-      <w:bookmarkStart w:id="63" w:name="_Toc318088998"/>
-      <w:bookmarkStart w:id="64" w:name="_Toc480728574"/>
+      <w:bookmarkStart w:id="52" w:name="_Toc512930916"/>
+      <w:bookmarkStart w:id="53" w:name="_Toc452813591"/>
+      <w:bookmarkStart w:id="54" w:name="_Toc436203388"/>
+      <w:bookmarkStart w:id="55" w:name="_Toc425054391"/>
+      <w:bookmarkStart w:id="56" w:name="_Toc422186484"/>
+      <w:bookmarkStart w:id="57" w:name="_Toc346297778"/>
+      <w:bookmarkStart w:id="58" w:name="_Toc342757867"/>
+      <w:bookmarkStart w:id="59" w:name="_Toc339784266"/>
+      <w:bookmarkStart w:id="60" w:name="_Toc339783677"/>
+      <w:bookmarkStart w:id="61" w:name="_Toc323533353"/>
+      <w:bookmarkStart w:id="62" w:name="_Toc320279476"/>
+      <w:bookmarkStart w:id="63" w:name="_Toc320274603"/>
+      <w:bookmarkStart w:id="64" w:name="_Toc318088998"/>
+      <w:bookmarkStart w:id="65" w:name="_Toc480728574"/>
       <w:r>
         <w:t>Perspectiva do Produto</w:t>
       </w:r>
-      <w:bookmarkEnd w:id="51"/>
       <w:bookmarkEnd w:id="52"/>
       <w:bookmarkEnd w:id="53"/>
       <w:bookmarkEnd w:id="54"/>
@@ -3795,6 +3763,7 @@
       <w:bookmarkEnd w:id="62"/>
       <w:bookmarkEnd w:id="63"/>
       <w:bookmarkEnd w:id="64"/>
+      <w:bookmarkEnd w:id="65"/>
     </w:p>
     <w:p>
       <w:pPr>
@@ -3827,8 +3796,6 @@
       <w:r>
         <w:t>movimentações de produtos</w:t>
       </w:r>
-      <w:bookmarkStart w:id="65" w:name="_GoBack"/>
-      <w:bookmarkEnd w:id="65"/>
       <w:r>
         <w:t>.</w:t>
       </w:r>
@@ -4473,21 +4440,11 @@
           </w:tcBorders>
         </w:tcPr>
         <w:p>
-          <w:r>
-            <w:fldChar w:fldCharType="begin"/>
-          </w:r>
-          <w:r>
-            <w:instrText xml:space="preserve"> TITLE  \* MERGEFORMAT </w:instrText>
-          </w:r>
-          <w:r>
-            <w:fldChar w:fldCharType="separate"/>
-          </w:r>
-          <w:r>
-            <w:t>Visão (Projeto Pequeno)</w:t>
-          </w:r>
-          <w:r>
-            <w:fldChar w:fldCharType="end"/>
-          </w:r>
+          <w:fldSimple w:instr=" TITLE  \* MERGEFORMAT ">
+            <w:r>
+              <w:t>Visão (Projeto Pequeno)</w:t>
+            </w:r>
+          </w:fldSimple>
         </w:p>
       </w:tc>
       <w:tc>
@@ -6736,6 +6693,7 @@
     <w:lsdException w:name="HTML Sample" w:semiHidden="1" w:unhideWhenUsed="1"/>
     <w:lsdException w:name="HTML Typewriter" w:semiHidden="1" w:unhideWhenUsed="1"/>
     <w:lsdException w:name="HTML Variable" w:semiHidden="1" w:unhideWhenUsed="1"/>
+    <w:lsdException w:name="Normal Table" w:semiHidden="1" w:unhideWhenUsed="1"/>
     <w:lsdException w:name="annotation subject" w:semiHidden="1" w:unhideWhenUsed="1"/>
     <w:lsdException w:name="No List" w:semiHidden="1" w:unhideWhenUsed="1"/>
     <w:lsdException w:name="Outline List 1" w:semiHidden="1" w:unhideWhenUsed="1"/>
@@ -6779,8 +6737,10 @@
     <w:lsdException w:name="Table Elegant" w:semiHidden="1" w:unhideWhenUsed="1"/>
     <w:lsdException w:name="Table Professional" w:semiHidden="1" w:unhideWhenUsed="1"/>
     <w:lsdException w:name="Table Subtle 1" w:semiHidden="1" w:unhideWhenUsed="1"/>
+    <w:lsdException w:name="Table Subtle 2" w:semiHidden="1" w:unhideWhenUsed="1"/>
     <w:lsdException w:name="Table Web 1" w:semiHidden="1" w:unhideWhenUsed="1"/>
     <w:lsdException w:name="Table Web 2" w:semiHidden="1" w:unhideWhenUsed="1"/>
+    <w:lsdException w:name="Table Web 3" w:semiHidden="1" w:unhideWhenUsed="1"/>
     <w:lsdException w:name="Balloon Text" w:semiHidden="1" w:unhideWhenUsed="1"/>
     <w:lsdException w:name="Table Grid" w:uiPriority="39"/>
     <w:lsdException w:name="Table Theme" w:semiHidden="1" w:unhideWhenUsed="1"/>
@@ -8030,7 +7990,7 @@
 </file>
 
 <file path=customXml/itemProps1.xml><?xml version="1.0" encoding="utf-8"?>
-<ds:datastoreItem xmlns:ds="http://schemas.openxmlformats.org/officeDocument/2006/customXml" ds:itemID="{F2F4CA2E-59EE-4F94-9849-A9B2C501A16F}">
+<ds:datastoreItem xmlns:ds="http://schemas.openxmlformats.org/officeDocument/2006/customXml" ds:itemID="{9D9FD8F9-B290-46D6-9492-571A0D885722}">
   <ds:schemaRefs>
     <ds:schemaRef ds:uri="http://schemas.openxmlformats.org/officeDocument/2006/bibliography"/>
   </ds:schemaRefs>

</xml_diff>